<commit_message>
docs: Spark RDD shuffle
</commit_message>
<xml_diff>
--- a/DataEngineering.docx
+++ b/DataEngineering.docx
@@ -177,16 +177,8 @@
         <w:rPr>
           <w:lang w:val="en-US"/>
         </w:rPr>
-        <w:t xml:space="preserve">ChatGPT 4o </w:t>
-      </w:r>
-      <w:proofErr w:type="gramStart"/>
-      <w:r>
-        <w:rPr>
-          <w:lang w:val="en-US"/>
-        </w:rPr>
-        <w:t>mini</w:t>
-      </w:r>
-      <w:proofErr w:type="gramEnd"/>
+        <w:t>ChatGPT 4o mini</w:t>
+      </w:r>
     </w:p>
     <w:p>
       <w:pPr>
@@ -259,19 +251,11 @@
         </w:rPr>
         <w:t xml:space="preserve"> </w:t>
       </w:r>
-      <w:proofErr w:type="gramStart"/>
-      <w:r>
-        <w:rPr>
-          <w:lang w:val="en-US"/>
-        </w:rPr>
-        <w:t>open source</w:t>
-      </w:r>
-      <w:proofErr w:type="gramEnd"/>
-      <w:r>
-        <w:rPr>
-          <w:lang w:val="en-US"/>
-        </w:rPr>
-        <w:t xml:space="preserve"> </w:t>
+      <w:r>
+        <w:rPr>
+          <w:lang w:val="en-US"/>
+        </w:rPr>
+        <w:t xml:space="preserve">open source </w:t>
       </w:r>
       <w:r>
         <w:rPr>
@@ -640,7 +624,6 @@
         </w:rPr>
         <w:t xml:space="preserve"> (</w:t>
       </w:r>
-      <w:proofErr w:type="spellStart"/>
       <w:r>
         <w:rPr>
           <w:i/>
@@ -648,7 +631,6 @@
         </w:rPr>
         <w:t>SparkSession</w:t>
       </w:r>
-      <w:proofErr w:type="spellEnd"/>
       <w:r>
         <w:t xml:space="preserve"> object</w:t>
       </w:r>
@@ -860,6 +842,34 @@
       <w:pPr>
         <w:pStyle w:val="ListParagraph"/>
         <w:numPr>
+          <w:ilvl w:val="2"/>
+          <w:numId w:val="3"/>
+        </w:numPr>
+        <w:rPr>
+          <w:b/>
+          <w:bCs/>
+          <w:i/>
+          <w:iCs/>
+          <w:lang w:val="en-US"/>
+        </w:rPr>
+      </w:pPr>
+      <w:r>
+        <w:rPr>
+          <w:lang w:val="en-US"/>
+        </w:rPr>
+        <w:t>Shuffle is a transformation operation that writes data to disk then re-partitions data.</w:t>
+      </w:r>
+      <w:r>
+        <w:rPr>
+          <w:lang w:val="en-US"/>
+        </w:rPr>
+        <w:t xml:space="preserve"> Shuffle defines stage boundaries.</w:t>
+      </w:r>
+    </w:p>
+    <w:p>
+      <w:pPr>
+        <w:pStyle w:val="ListParagraph"/>
+        <w:numPr>
           <w:ilvl w:val="1"/>
           <w:numId w:val="3"/>
         </w:numPr>
@@ -903,41 +913,13 @@
         <w:rPr>
           <w:lang w:val="en-US"/>
         </w:rPr>
-        <w:t xml:space="preserve">In </w:t>
-      </w:r>
-      <w:proofErr w:type="spellStart"/>
-      <w:r>
-        <w:rPr>
-          <w:lang w:val="en-US"/>
-        </w:rPr>
-        <w:t>pyspark</w:t>
-      </w:r>
-      <w:proofErr w:type="spellEnd"/>
-      <w:r>
-        <w:rPr>
-          <w:lang w:val="en-US"/>
-        </w:rPr>
-        <w:t xml:space="preserve"> shell</w:t>
-      </w:r>
-      <w:r>
-        <w:rPr>
-          <w:lang w:val="en-US"/>
-        </w:rPr>
-        <w:t xml:space="preserve"> (</w:t>
-      </w:r>
-      <w:proofErr w:type="spellStart"/>
-      <w:r>
-        <w:rPr>
-          <w:lang w:val="en-US"/>
-        </w:rPr>
-        <w:t>sc</w:t>
-      </w:r>
-      <w:proofErr w:type="spellEnd"/>
-      <w:r>
-        <w:rPr>
-          <w:lang w:val="en-US"/>
-        </w:rPr>
-        <w:t>: spark context, spark: spark session)</w:t>
+        <w:t>In pyspark shell</w:t>
+      </w:r>
+      <w:r>
+        <w:rPr>
+          <w:lang w:val="en-US"/>
+        </w:rPr>
+        <w:t xml:space="preserve"> (sc: spark context, spark: spark session)</w:t>
       </w:r>
       <w:r>
         <w:rPr>
@@ -961,35 +943,17 @@
           <w:lang w:val="en-US"/>
         </w:rPr>
       </w:pPr>
-      <w:proofErr w:type="spellStart"/>
-      <w:r>
-        <w:rPr>
-          <w:lang w:val="en-US"/>
-        </w:rPr>
-        <w:t>rdd</w:t>
-      </w:r>
-      <w:proofErr w:type="spellEnd"/>
-      <w:r>
-        <w:rPr>
-          <w:lang w:val="en-US"/>
-        </w:rPr>
-        <w:t xml:space="preserve"> = </w:t>
-      </w:r>
-      <w:proofErr w:type="spellStart"/>
-      <w:proofErr w:type="gramStart"/>
-      <w:r>
-        <w:rPr>
-          <w:lang w:val="en-US"/>
-        </w:rPr>
-        <w:t>sc.parallelize</w:t>
-      </w:r>
-      <w:proofErr w:type="spellEnd"/>
-      <w:proofErr w:type="gramEnd"/>
-      <w:r>
-        <w:rPr>
-          <w:lang w:val="en-US"/>
-        </w:rPr>
-        <w:t>(list(range(15)) # create RDD</w:t>
+      <w:r>
+        <w:rPr>
+          <w:lang w:val="en-US"/>
+        </w:rPr>
+        <w:t xml:space="preserve">rdd = </w:t>
+      </w:r>
+      <w:r>
+        <w:rPr>
+          <w:lang w:val="en-US"/>
+        </w:rPr>
+        <w:t>sc.parallelize(list(range(15)) # create RDD</w:t>
       </w:r>
     </w:p>
     <w:p>
@@ -1011,49 +975,13 @@
         <w:rPr>
           <w:lang w:val="en-US"/>
         </w:rPr>
-        <w:t xml:space="preserve">rdd2 = </w:t>
-      </w:r>
-      <w:proofErr w:type="spellStart"/>
-      <w:proofErr w:type="gramStart"/>
-      <w:r>
-        <w:rPr>
-          <w:lang w:val="en-US"/>
-        </w:rPr>
-        <w:t>rdd.map</w:t>
-      </w:r>
-      <w:proofErr w:type="spellEnd"/>
-      <w:r>
-        <w:rPr>
-          <w:lang w:val="en-US"/>
-        </w:rPr>
-        <w:t>(</w:t>
-      </w:r>
-      <w:proofErr w:type="gramEnd"/>
-      <w:r>
-        <w:rPr>
-          <w:lang w:val="en-US"/>
-        </w:rPr>
-        <w:t>lambda x: x*</w:t>
-      </w:r>
-      <w:proofErr w:type="gramStart"/>
-      <w:r>
-        <w:rPr>
-          <w:lang w:val="en-US"/>
-        </w:rPr>
-        <w:t>2)</w:t>
-      </w:r>
-      <w:r>
-        <w:rPr>
-          <w:lang w:val="en-US"/>
-        </w:rPr>
-        <w:t xml:space="preserve"> #</w:t>
-      </w:r>
-      <w:proofErr w:type="gramEnd"/>
-      <w:r>
-        <w:rPr>
-          <w:lang w:val="en-US"/>
-        </w:rPr>
-        <w:t>transformation</w:t>
+        <w:t>rdd2 = rdd.map(lambda x: x*2)</w:t>
+      </w:r>
+      <w:r>
+        <w:rPr>
+          <w:lang w:val="en-US"/>
+        </w:rPr>
+        <w:t xml:space="preserve"> #transformation</w:t>
       </w:r>
     </w:p>
     <w:p>
@@ -1075,43 +1003,13 @@
         <w:rPr>
           <w:lang w:val="en-US"/>
         </w:rPr>
-        <w:t xml:space="preserve">rdd3 = </w:t>
-      </w:r>
-      <w:proofErr w:type="spellStart"/>
-      <w:proofErr w:type="gramStart"/>
-      <w:r>
-        <w:rPr>
-          <w:lang w:val="en-US"/>
-        </w:rPr>
-        <w:t>rdd.filter</w:t>
-      </w:r>
-      <w:proofErr w:type="spellEnd"/>
-      <w:proofErr w:type="gramEnd"/>
-      <w:r>
-        <w:rPr>
-          <w:lang w:val="en-US"/>
-        </w:rPr>
-        <w:t>(lambda x: x%3==</w:t>
-      </w:r>
-      <w:proofErr w:type="gramStart"/>
-      <w:r>
-        <w:rPr>
-          <w:lang w:val="en-US"/>
-        </w:rPr>
-        <w:t>0)</w:t>
-      </w:r>
-      <w:r>
-        <w:rPr>
-          <w:lang w:val="en-US"/>
-        </w:rPr>
-        <w:t xml:space="preserve"> #</w:t>
-      </w:r>
-      <w:proofErr w:type="gramEnd"/>
-      <w:r>
-        <w:rPr>
-          <w:lang w:val="en-US"/>
-        </w:rPr>
-        <w:t>lazy transformation</w:t>
+        <w:t>rdd3 = rdd.filter(lambda x: x%3==0)</w:t>
+      </w:r>
+      <w:r>
+        <w:rPr>
+          <w:lang w:val="en-US"/>
+        </w:rPr>
+        <w:t xml:space="preserve"> #lazy transformation</w:t>
       </w:r>
     </w:p>
     <w:p>
@@ -1153,7 +1051,6 @@
         </w:rPr>
         <w:t xml:space="preserve">Spark SQL </w:t>
       </w:r>
-      <w:proofErr w:type="spellStart"/>
       <w:r>
         <w:rPr>
           <w:b/>
@@ -1187,7 +1084,6 @@
         </w:rPr>
         <w:t>rames</w:t>
       </w:r>
-      <w:proofErr w:type="spellEnd"/>
       <w:r>
         <w:rPr>
           <w:lang w:val="en-US"/>
@@ -1198,21 +1094,7 @@
         <w:rPr>
           <w:lang w:val="en-US"/>
         </w:rPr>
-        <w:t xml:space="preserve"> </w:t>
-      </w:r>
-      <w:proofErr w:type="spellStart"/>
-      <w:r>
-        <w:rPr>
-          <w:lang w:val="en-US"/>
-        </w:rPr>
-        <w:t>DataSet</w:t>
-      </w:r>
-      <w:proofErr w:type="spellEnd"/>
-      <w:r>
-        <w:rPr>
-          <w:lang w:val="en-US"/>
-        </w:rPr>
-        <w:t xml:space="preserve"> with named columns.</w:t>
+        <w:t xml:space="preserve"> DataSet with named columns.</w:t>
       </w:r>
     </w:p>
     <w:p>
@@ -1344,16 +1226,8 @@
         <w:rPr>
           <w:lang w:val="en-US"/>
         </w:rPr>
-        <w:t xml:space="preserve">, JSON, relational </w:t>
-      </w:r>
-      <w:proofErr w:type="spellStart"/>
-      <w:r>
-        <w:rPr>
-          <w:lang w:val="en-US"/>
-        </w:rPr>
-        <w:t>DBs.</w:t>
-      </w:r>
-      <w:proofErr w:type="spellEnd"/>
+        <w:t>, JSON, relational DBs.</w:t>
+      </w:r>
     </w:p>
     <w:p>
       <w:pPr>
@@ -1366,19 +1240,11 @@
           <w:lang w:val="en-US"/>
         </w:rPr>
       </w:pPr>
-      <w:proofErr w:type="spellStart"/>
-      <w:r>
-        <w:rPr>
-          <w:lang w:val="en-US"/>
-        </w:rPr>
-        <w:t>PySpark</w:t>
-      </w:r>
-      <w:proofErr w:type="spellEnd"/>
-      <w:r>
-        <w:rPr>
-          <w:lang w:val="en-US"/>
-        </w:rPr>
-        <w:t xml:space="preserve"> integrates with Spark SQL can be used for ETL (Extract, Transform, Load) pipelines.</w:t>
+      <w:r>
+        <w:rPr>
+          <w:lang w:val="en-US"/>
+        </w:rPr>
+        <w:t>PySpark integrates with Spark SQL can be used for ETL (Extract, Transform, Load) pipelines.</w:t>
       </w:r>
     </w:p>
     <w:p>
@@ -1416,19 +1282,12 @@
           <w:lang w:val="en-US"/>
         </w:rPr>
       </w:pPr>
-      <w:proofErr w:type="spellStart"/>
-      <w:r>
-        <w:rPr>
-          <w:lang w:val="en-US"/>
-        </w:rPr>
-        <w:t>PySpark</w:t>
-      </w:r>
-      <w:proofErr w:type="spellEnd"/>
-      <w:r>
-        <w:rPr>
-          <w:lang w:val="en-US"/>
-        </w:rPr>
-        <w:t xml:space="preserve"> is a library allowing Spark to be used in Python.</w:t>
+      <w:r>
+        <w:rPr>
+          <w:lang w:val="en-US"/>
+        </w:rPr>
+        <w:lastRenderedPageBreak/>
+        <w:t>PySpark is a library allowing Spark to be used in Python.</w:t>
       </w:r>
     </w:p>
     <w:p>
@@ -1820,7 +1679,7 @@
         <w:rFonts w:ascii="Courier New" w:hAnsi="Courier New" w:cs="Courier New" w:hint="default"/>
       </w:rPr>
     </w:lvl>
-    <w:lvl w:ilvl="2" w:tplc="10090005" w:tentative="1">
+    <w:lvl w:ilvl="2" w:tplc="10090005">
       <w:start w:val="1"/>
       <w:numFmt w:val="bullet"/>
       <w:lvlText w:val=""/>

</xml_diff>